<commit_message>
One Page Summary adjustment
</commit_message>
<xml_diff>
--- a/One Page Summary.docx
+++ b/One Page Summary.docx
@@ -5,6 +5,7 @@
     <w:p>
       <w:pPr>
         <w:spacing w:after="0"/>
+        <w:ind w:left="-450"/>
         <w:rPr>
           <w:rFonts w:ascii="Arial" w:hAnsi="Arial" w:cs="Arial"/>
           <w:sz w:val="20"/>
@@ -46,6 +47,14 @@
       <w:r>
         <w:rPr>
           <w:rFonts w:ascii="Arial" w:hAnsi="Arial" w:cs="Arial"/>
+          <w:sz w:val="28"/>
+          <w:szCs w:val="28"/>
+        </w:rPr>
+        <w:tab/>
+      </w:r>
+      <w:r>
+        <w:rPr>
+          <w:rFonts w:ascii="Arial" w:hAnsi="Arial" w:cs="Arial"/>
           <w:sz w:val="20"/>
           <w:szCs w:val="20"/>
         </w:rPr>
@@ -55,6 +64,7 @@
     <w:p>
       <w:pPr>
         <w:spacing w:after="0"/>
+        <w:ind w:left="-450"/>
         <w:rPr>
           <w:rFonts w:ascii="Arial" w:hAnsi="Arial" w:cs="Arial"/>
           <w:sz w:val="20"/>
@@ -132,6 +142,21 @@
           <w:szCs w:val="20"/>
         </w:rPr>
         <w:tab/>
+      </w:r>
+      <w:r>
+        <w:rPr>
+          <w:rFonts w:ascii="Arial" w:hAnsi="Arial" w:cs="Arial"/>
+          <w:sz w:val="20"/>
+          <w:szCs w:val="20"/>
+        </w:rPr>
+        <w:tab/>
+      </w:r>
+      <w:r>
+        <w:rPr>
+          <w:rFonts w:ascii="Arial" w:hAnsi="Arial" w:cs="Arial"/>
+          <w:sz w:val="20"/>
+          <w:szCs w:val="20"/>
+        </w:rPr>
         <w:t>December 4</w:t>
       </w:r>
       <w:r>
@@ -155,6 +180,7 @@
     <w:p>
       <w:pPr>
         <w:spacing w:after="0"/>
+        <w:ind w:left="-450"/>
         <w:rPr>
           <w:rFonts w:ascii="Arial" w:hAnsi="Arial" w:cs="Arial"/>
           <w:sz w:val="20"/>
@@ -165,6 +191,7 @@
     <w:p>
       <w:pPr>
         <w:spacing w:after="0"/>
+        <w:ind w:left="-450"/>
         <w:rPr>
           <w:rFonts w:ascii="Arial" w:hAnsi="Arial" w:cs="Arial"/>
           <w:sz w:val="20"/>
@@ -175,6 +202,7 @@
     <w:p>
       <w:pPr>
         <w:spacing w:after="0"/>
+        <w:ind w:left="-450"/>
         <w:rPr>
           <w:rFonts w:ascii="Arial" w:hAnsi="Arial" w:cs="Arial"/>
           <w:sz w:val="20"/>
@@ -193,6 +221,7 @@
     <w:p>
       <w:pPr>
         <w:spacing w:after="0"/>
+        <w:ind w:left="-450" w:right="-450"/>
         <w:rPr>
           <w:rFonts w:ascii="Arial" w:hAnsi="Arial" w:cs="Arial"/>
           <w:sz w:val="20"/>
@@ -203,6 +232,7 @@
     <w:p>
       <w:pPr>
         <w:spacing w:after="0" w:line="240" w:lineRule="auto"/>
+        <w:ind w:left="-450"/>
         <w:textAlignment w:val="baseline"/>
         <w:rPr>
           <w:rFonts w:ascii="Arial" w:eastAsia="Times New Roman" w:hAnsi="Arial" w:cs="Arial"/>
@@ -222,6 +252,7 @@
     <w:p>
       <w:pPr>
         <w:spacing w:after="0" w:line="240" w:lineRule="auto"/>
+        <w:ind w:left="-450"/>
         <w:textAlignment w:val="baseline"/>
         <w:rPr>
           <w:rFonts w:ascii="Arial" w:eastAsia="Times New Roman" w:hAnsi="Arial" w:cs="Arial"/>
@@ -233,6 +264,7 @@
     <w:p>
       <w:pPr>
         <w:spacing w:after="0" w:line="240" w:lineRule="auto"/>
+        <w:ind w:left="-450"/>
         <w:textAlignment w:val="baseline"/>
         <w:rPr>
           <w:rFonts w:ascii="Arial" w:eastAsia="Times New Roman" w:hAnsi="Arial" w:cs="Arial"/>
@@ -252,15 +284,14 @@
     <w:p>
       <w:pPr>
         <w:numPr>
-          <w:ilvl w:val="1"/>
+          <w:ilvl w:val="2"/>
           <w:numId w:val="4"/>
         </w:numPr>
         <w:tabs>
-          <w:tab w:val="clear" w:pos="1440"/>
-          <w:tab w:val="num" w:pos="1064"/>
+          <w:tab w:val="clear" w:pos="2160"/>
         </w:tabs>
         <w:spacing w:after="0" w:line="240" w:lineRule="auto"/>
-        <w:ind w:left="1080"/>
+        <w:ind w:left="180" w:hanging="270"/>
         <w:textAlignment w:val="baseline"/>
         <w:rPr>
           <w:rFonts w:ascii="Arial" w:eastAsia="Times New Roman" w:hAnsi="Arial" w:cs="Arial"/>
@@ -280,15 +311,14 @@
     <w:p>
       <w:pPr>
         <w:numPr>
-          <w:ilvl w:val="1"/>
+          <w:ilvl w:val="2"/>
           <w:numId w:val="4"/>
         </w:numPr>
         <w:tabs>
-          <w:tab w:val="clear" w:pos="1440"/>
-          <w:tab w:val="num" w:pos="1064"/>
+          <w:tab w:val="clear" w:pos="2160"/>
         </w:tabs>
         <w:spacing w:after="0" w:line="240" w:lineRule="auto"/>
-        <w:ind w:left="1080"/>
+        <w:ind w:left="180" w:hanging="270"/>
         <w:textAlignment w:val="baseline"/>
         <w:rPr>
           <w:rFonts w:ascii="Arial" w:eastAsia="Times New Roman" w:hAnsi="Arial" w:cs="Arial"/>
@@ -308,15 +338,14 @@
     <w:p>
       <w:pPr>
         <w:numPr>
-          <w:ilvl w:val="1"/>
+          <w:ilvl w:val="2"/>
           <w:numId w:val="4"/>
         </w:numPr>
         <w:tabs>
-          <w:tab w:val="clear" w:pos="1440"/>
-          <w:tab w:val="num" w:pos="1064"/>
+          <w:tab w:val="clear" w:pos="2160"/>
         </w:tabs>
         <w:spacing w:after="0" w:line="240" w:lineRule="auto"/>
-        <w:ind w:left="1080"/>
+        <w:ind w:left="180" w:hanging="270"/>
         <w:textAlignment w:val="baseline"/>
         <w:rPr>
           <w:rFonts w:ascii="Arial" w:eastAsia="Times New Roman" w:hAnsi="Arial" w:cs="Arial"/>
@@ -336,6 +365,7 @@
     <w:p>
       <w:pPr>
         <w:spacing w:after="0" w:line="240" w:lineRule="auto"/>
+        <w:ind w:left="-450"/>
         <w:textAlignment w:val="baseline"/>
         <w:rPr>
           <w:rFonts w:ascii="Arial" w:eastAsia="Times New Roman" w:hAnsi="Arial" w:cs="Arial"/>
@@ -347,6 +377,7 @@
     <w:p>
       <w:pPr>
         <w:spacing w:after="0" w:line="240" w:lineRule="auto"/>
+        <w:ind w:left="-450"/>
         <w:textAlignment w:val="baseline"/>
         <w:rPr>
           <w:rFonts w:ascii="Arial" w:eastAsia="Times New Roman" w:hAnsi="Arial" w:cs="Arial"/>
@@ -361,12 +392,20 @@
           <w:szCs w:val="20"/>
         </w:rPr>
         <w:t xml:space="preserve">To answer these questions several flat file downloads were used (both .json and .csv files) as well as YELP and Census API’s. The chart below describes the process. Jupyter notebook was used to retrieve, manipulate, graph and analyse the data. </w:t>
+      </w:r>
+      <w:r>
+        <w:rPr>
+          <w:rFonts w:ascii="Arial" w:eastAsia="Times New Roman" w:hAnsi="Arial" w:cs="Arial"/>
+          <w:sz w:val="20"/>
+          <w:szCs w:val="20"/>
+        </w:rPr>
+        <w:t>Both Q1 and Q2 link data to the gender.csv to split reviews into male/female. Q3 uses the output of Q2 (in a .csv) in combination with Census data by zip code.</w:t>
       </w:r>
     </w:p>
     <w:p>
       <w:pPr>
         <w:spacing w:after="0" w:line="240" w:lineRule="auto"/>
-        <w:ind w:left="-376"/>
+        <w:ind w:left="-450"/>
         <w:textAlignment w:val="baseline"/>
         <w:rPr>
           <w:rFonts w:ascii="Arial" w:eastAsia="Times New Roman" w:hAnsi="Arial" w:cs="Arial"/>
@@ -386,15 +425,18 @@
       </w:r>
     </w:p>
     <w:p>
+      <w:pPr>
+        <w:ind w:left="-450" w:right="-720"/>
+      </w:pPr>
       <w:r>
         <w:rPr>
           <w:noProof/>
         </w:rPr>
         <w:drawing>
-          <wp:inline distT="0" distB="0" distL="0" distR="0" wp14:anchorId="4F56181B" wp14:editId="5AD8F451">
-            <wp:extent cx="5943600" cy="3556000"/>
-            <wp:effectExtent l="0" t="0" r="0" b="6350"/>
-            <wp:docPr id="1" name="Picture 1"/>
+          <wp:inline distT="0" distB="0" distL="0" distR="0" wp14:anchorId="08E6DA0C" wp14:editId="5D08A120">
+            <wp:extent cx="6400800" cy="3873500"/>
+            <wp:effectExtent l="0" t="0" r="0" b="0"/>
+            <wp:docPr id="2" name="Picture 2" descr="A screenshot of a map&#10;&#10;Description automatically generated"/>
             <wp:cNvGraphicFramePr>
               <a:graphicFrameLocks xmlns:a="http://schemas.openxmlformats.org/drawingml/2006/main" noChangeAspect="1"/>
             </wp:cNvGraphicFramePr>
@@ -402,10 +444,8 @@
               <a:graphicData uri="http://schemas.openxmlformats.org/drawingml/2006/picture">
                 <pic:pic xmlns:pic="http://schemas.openxmlformats.org/drawingml/2006/picture">
                   <pic:nvPicPr>
-                    <pic:cNvPr id="0" name="Picture 1"/>
-                    <pic:cNvPicPr>
-                      <a:picLocks noChangeAspect="1" noChangeArrowheads="1"/>
-                    </pic:cNvPicPr>
+                    <pic:cNvPr id="2" name="Flowchart.png"/>
+                    <pic:cNvPicPr/>
                   </pic:nvPicPr>
                   <pic:blipFill>
                     <a:blip r:embed="rId5">
@@ -415,23 +455,18 @@
                         </a:ext>
                       </a:extLst>
                     </a:blip>
-                    <a:srcRect/>
                     <a:stretch>
                       <a:fillRect/>
                     </a:stretch>
                   </pic:blipFill>
-                  <pic:spPr bwMode="auto">
+                  <pic:spPr>
                     <a:xfrm>
                       <a:off x="0" y="0"/>
-                      <a:ext cx="5943600" cy="3556000"/>
+                      <a:ext cx="6400800" cy="3873500"/>
                     </a:xfrm>
                     <a:prstGeom prst="rect">
                       <a:avLst/>
                     </a:prstGeom>
-                    <a:noFill/>
-                    <a:ln>
-                      <a:noFill/>
-                    </a:ln>
                   </pic:spPr>
                 </pic:pic>
               </a:graphicData>
@@ -442,6 +477,7 @@
     </w:p>
     <w:p>
       <w:pPr>
+        <w:ind w:left="-450"/>
         <w:rPr>
           <w:rFonts w:ascii="Arial" w:hAnsi="Arial" w:cs="Arial"/>
           <w:sz w:val="20"/>
@@ -459,6 +495,7 @@
     </w:p>
     <w:p>
       <w:pPr>
+        <w:ind w:left="-450"/>
         <w:rPr>
           <w:rFonts w:ascii="Arial" w:eastAsia="Times New Roman" w:hAnsi="Arial" w:cs="Arial"/>
           <w:sz w:val="20"/>
@@ -481,6 +518,8 @@
         </w:rPr>
         <w:tab/>
       </w:r>
+      <w:bookmarkStart w:id="0" w:name="_GoBack"/>
+      <w:bookmarkEnd w:id="0"/>
     </w:p>
     <w:p>
       <w:pPr>
@@ -489,6 +528,7 @@
           <w:ilvl w:val="0"/>
           <w:numId w:val="7"/>
         </w:numPr>
+        <w:ind w:left="-450"/>
         <w:rPr>
           <w:rFonts w:ascii="Arial" w:eastAsia="Times New Roman" w:hAnsi="Arial" w:cs="Arial"/>
           <w:sz w:val="20"/>
@@ -519,6 +559,7 @@
           <w:ilvl w:val="0"/>
           <w:numId w:val="7"/>
         </w:numPr>
+        <w:ind w:left="-450"/>
         <w:rPr>
           <w:rFonts w:ascii="Arial" w:eastAsia="Times New Roman" w:hAnsi="Arial" w:cs="Arial"/>
           <w:sz w:val="20"/>
@@ -613,8 +654,6 @@
         </w:rPr>
         <w:t>.</w:t>
       </w:r>
-      <w:bookmarkStart w:id="0" w:name="_GoBack"/>
-      <w:bookmarkEnd w:id="0"/>
     </w:p>
     <w:p>
       <w:pPr>
@@ -623,6 +662,7 @@
           <w:ilvl w:val="0"/>
           <w:numId w:val="7"/>
         </w:numPr>
+        <w:ind w:left="-450"/>
         <w:rPr>
           <w:rFonts w:ascii="Arial" w:eastAsia="Times New Roman" w:hAnsi="Arial" w:cs="Arial"/>
           <w:sz w:val="20"/>
@@ -640,7 +680,7 @@
     </w:p>
     <w:sectPr>
       <w:pgSz w:w="12240" w:h="15840"/>
-      <w:pgMar w:top="720" w:right="1440" w:bottom="540" w:left="1440" w:header="720" w:footer="720" w:gutter="0"/>
+      <w:pgMar w:top="720" w:right="720" w:bottom="540" w:left="1440" w:header="720" w:footer="720" w:gutter="0"/>
       <w:cols w:space="720"/>
       <w:docGrid w:linePitch="360"/>
     </w:sectPr>
@@ -799,7 +839,7 @@
         <w:sz w:val="20"/>
       </w:rPr>
     </w:lvl>
-    <w:lvl w:ilvl="2" w:tentative="1">
+    <w:lvl w:ilvl="2">
       <w:start w:val="1"/>
       <w:numFmt w:val="bullet"/>
       <w:lvlText w:val=""/>

</xml_diff>

<commit_message>
A lot of monkeying around and cleaning up to get it right - rolling my eyes -
</commit_message>
<xml_diff>
--- a/One Page Summary.docx
+++ b/One Page Summary.docx
@@ -433,10 +433,10 @@
           <w:noProof/>
         </w:rPr>
         <w:drawing>
-          <wp:inline distT="0" distB="0" distL="0" distR="0" wp14:anchorId="08E6DA0C" wp14:editId="5D08A120">
-            <wp:extent cx="6400800" cy="3873500"/>
-            <wp:effectExtent l="0" t="0" r="0" b="0"/>
-            <wp:docPr id="2" name="Picture 2" descr="A screenshot of a map&#10;&#10;Description automatically generated"/>
+          <wp:inline distT="0" distB="0" distL="0" distR="0" wp14:anchorId="3E24C7F8" wp14:editId="5AE48C2A">
+            <wp:extent cx="6400800" cy="3844925"/>
+            <wp:effectExtent l="0" t="0" r="0" b="3175"/>
+            <wp:docPr id="1" name="Picture 1" descr="A close up of a map&#10;&#10;Description automatically generated"/>
             <wp:cNvGraphicFramePr>
               <a:graphicFrameLocks xmlns:a="http://schemas.openxmlformats.org/drawingml/2006/main" noChangeAspect="1"/>
             </wp:cNvGraphicFramePr>
@@ -444,7 +444,7 @@
               <a:graphicData uri="http://schemas.openxmlformats.org/drawingml/2006/picture">
                 <pic:pic xmlns:pic="http://schemas.openxmlformats.org/drawingml/2006/picture">
                   <pic:nvPicPr>
-                    <pic:cNvPr id="2" name="Flowchart.png"/>
+                    <pic:cNvPr id="1" name="Flowchart.png"/>
                     <pic:cNvPicPr/>
                   </pic:nvPicPr>
                   <pic:blipFill>
@@ -462,7 +462,7 @@
                   <pic:spPr>
                     <a:xfrm>
                       <a:off x="0" y="0"/>
-                      <a:ext cx="6400800" cy="3873500"/>
+                      <a:ext cx="6400800" cy="3844925"/>
                     </a:xfrm>
                     <a:prstGeom prst="rect">
                       <a:avLst/>
@@ -518,8 +518,6 @@
         </w:rPr>
         <w:tab/>
       </w:r>
-      <w:bookmarkStart w:id="0" w:name="_GoBack"/>
-      <w:bookmarkEnd w:id="0"/>
     </w:p>
     <w:p>
       <w:pPr>
@@ -566,6 +564,7 @@
           <w:szCs w:val="20"/>
         </w:rPr>
       </w:pPr>
+      <w:bookmarkStart w:id="0" w:name="_GoBack"/>
       <w:r>
         <w:rPr>
           <w:rFonts w:ascii="Arial" w:eastAsia="Times New Roman" w:hAnsi="Arial" w:cs="Arial"/>
@@ -590,6 +589,7 @@
         </w:rPr>
         <w:t xml:space="preserve"> </w:t>
       </w:r>
+      <w:bookmarkEnd w:id="0"/>
       <w:r>
         <w:rPr>
           <w:rFonts w:ascii="Arial" w:eastAsia="Times New Roman" w:hAnsi="Arial" w:cs="Arial"/>

</xml_diff>

<commit_message>
Small change to summary doc
</commit_message>
<xml_diff>
--- a/One Page Summary.docx
+++ b/One Page Summary.docx
@@ -215,7 +215,17 @@
           <w:sz w:val="20"/>
           <w:szCs w:val="20"/>
         </w:rPr>
-        <w:t>The goal of this project was to discover if there are significant differences between men and women in the way they rate restaurants on YELP. Digging a bit deeper, we tried to find a corrolation between mean household income vs the type of restaurants and their overall ratings by geographical location (zip code).</w:t>
+        <w:t>The goal of this project was to discover if there are significant differences between men and women in the way they rate restaurants on YELP. Digg</w:t>
+      </w:r>
+      <w:bookmarkStart w:id="0" w:name="_GoBack"/>
+      <w:bookmarkEnd w:id="0"/>
+      <w:r>
+        <w:rPr>
+          <w:rFonts w:ascii="Arial" w:hAnsi="Arial" w:cs="Arial"/>
+          <w:sz w:val="20"/>
+          <w:szCs w:val="20"/>
+        </w:rPr>
+        <w:t>ing a bit deeper, we tried to find a corrolation between mean household income vs the type of restaurants and their overall ratings by geographical location (zip code).</w:t>
       </w:r>
     </w:p>
     <w:p>
@@ -539,6 +549,14 @@
           <w:sz w:val="20"/>
           <w:szCs w:val="20"/>
         </w:rPr>
+        <w:t xml:space="preserve">Q1: </w:t>
+      </w:r>
+      <w:r>
+        <w:rPr>
+          <w:rFonts w:ascii="Arial" w:eastAsia="Times New Roman" w:hAnsi="Arial" w:cs="Arial"/>
+          <w:sz w:val="20"/>
+          <w:szCs w:val="20"/>
+        </w:rPr>
         <w:t>Female reviewers have more fans, they receive more ‘useful’ ratings</w:t>
       </w:r>
       <w:r>
@@ -564,7 +582,14 @@
           <w:szCs w:val="20"/>
         </w:rPr>
       </w:pPr>
-      <w:bookmarkStart w:id="0" w:name="_GoBack"/>
+      <w:r>
+        <w:rPr>
+          <w:rFonts w:ascii="Arial" w:eastAsia="Times New Roman" w:hAnsi="Arial" w:cs="Arial"/>
+          <w:sz w:val="20"/>
+          <w:szCs w:val="20"/>
+        </w:rPr>
+        <w:t xml:space="preserve">Q2: </w:t>
+      </w:r>
       <w:r>
         <w:rPr>
           <w:rFonts w:ascii="Arial" w:eastAsia="Times New Roman" w:hAnsi="Arial" w:cs="Arial"/>
@@ -589,7 +614,6 @@
         </w:rPr>
         <w:t xml:space="preserve"> </w:t>
       </w:r>
-      <w:bookmarkEnd w:id="0"/>
       <w:r>
         <w:rPr>
           <w:rFonts w:ascii="Arial" w:eastAsia="Times New Roman" w:hAnsi="Arial" w:cs="Arial"/>
@@ -669,6 +693,14 @@
           <w:szCs w:val="20"/>
         </w:rPr>
       </w:pPr>
+      <w:r>
+        <w:rPr>
+          <w:rFonts w:ascii="Arial" w:eastAsia="Times New Roman" w:hAnsi="Arial" w:cs="Arial"/>
+          <w:sz w:val="20"/>
+          <w:szCs w:val="20"/>
+        </w:rPr>
+        <w:t xml:space="preserve">Q3: </w:t>
+      </w:r>
       <w:r>
         <w:rPr>
           <w:rFonts w:ascii="Arial" w:eastAsia="Times New Roman" w:hAnsi="Arial" w:cs="Arial"/>

</xml_diff>